<commit_message>
Avancement de la documentation 	- Description écran d'accueil 	- Description en-tête administrateur 	- Description en-tête utilisateur 	- Description écran de connexion 	- Description écran d'inscription
</commit_message>
<xml_diff>
--- a/Visio'Loc/doc/OliveiraStephane_TPI-Visio'loc_DocumentationTechnique.docx
+++ b/Visio'Loc/doc/OliveiraStephane_TPI-Visio'loc_DocumentationTechnique.docx
@@ -19,13 +19,8 @@
       <w:r>
         <w:t xml:space="preserve">Ce projet est réalisé dans le cadre du TPI pour l’obtention de mon certificat fédéral de capacité d’informaticien. </w:t>
       </w:r>
-      <w:proofErr w:type="spellStart"/>
-      <w:r>
-        <w:t>Visio’Loc</w:t>
-      </w:r>
-      <w:proofErr w:type="spellEnd"/>
-      <w:r>
-        <w:t xml:space="preserve"> est un site web de VOD (</w:t>
+      <w:r>
+        <w:t>Visio’Loc est un site web de VOD (</w:t>
       </w:r>
       <w:proofErr w:type="spellStart"/>
       <w:r>
@@ -77,12 +72,7 @@
         <w:t xml:space="preserve">Plusieurs solutions existent actuellement sur le marché avec chacun des avantages et des défauts. Voici </w:t>
       </w:r>
       <w:r>
-        <w:t>le détails d</w:t>
-      </w:r>
-      <w:bookmarkStart w:id="0" w:name="_GoBack"/>
-      <w:bookmarkEnd w:id="0"/>
-      <w:r>
-        <w:t>es solutions les plus pertinentes :</w:t>
+        <w:t>le détails des solutions les plus pertinentes :</w:t>
       </w:r>
     </w:p>
     <w:p>
@@ -95,12 +85,17 @@
         <w:ind w:left="426" w:hanging="426"/>
       </w:pPr>
       <w:r>
-        <w:t xml:space="preserve">Analyse fonctionnelle </w:t>
+        <w:t>Analyse fonctionnelle</w:t>
       </w:r>
     </w:p>
     <w:p>
       <w:pPr>
         <w:pStyle w:val="Titre2"/>
+        <w:numPr>
+          <w:ilvl w:val="1"/>
+          <w:numId w:val="1"/>
+        </w:numPr>
+        <w:ind w:left="567" w:hanging="567"/>
       </w:pPr>
       <w:r>
         <w:t>Généralités</w:t>
@@ -108,7 +103,18 @@
     </w:p>
     <w:p>
       <w:pPr>
+        <w:pStyle w:val="Paragraphedeliste"/>
+        <w:ind w:left="709"/>
+      </w:pPr>
+    </w:p>
+    <w:p>
+      <w:pPr>
         <w:pStyle w:val="Titre2"/>
+        <w:numPr>
+          <w:ilvl w:val="1"/>
+          <w:numId w:val="1"/>
+        </w:numPr>
+        <w:ind w:left="567" w:hanging="567"/>
       </w:pPr>
       <w:r>
         <w:t>Description des fonctionnalités globales</w:t>
@@ -117,11 +123,814 @@
     <w:p>
       <w:pPr>
         <w:pStyle w:val="Titre2"/>
+        <w:numPr>
+          <w:ilvl w:val="1"/>
+          <w:numId w:val="1"/>
+        </w:numPr>
+        <w:ind w:left="567" w:hanging="567"/>
       </w:pPr>
       <w:r>
         <w:t>Description détaillée de l’interface</w:t>
       </w:r>
     </w:p>
+    <w:p>
+      <w:r>
+        <w:t xml:space="preserve">Le site web est composé de plusieurs pages différentes voici la liste et le </w:t>
+      </w:r>
+      <w:proofErr w:type="spellStart"/>
+      <w:r>
+        <w:t>det</w:t>
+      </w:r>
+      <w:proofErr w:type="spellEnd"/>
+    </w:p>
+    <w:p>
+      <w:pPr>
+        <w:jc w:val="left"/>
+        <w:rPr>
+          <w:rFonts w:asciiTheme="majorHAnsi" w:eastAsiaTheme="majorEastAsia" w:hAnsiTheme="majorHAnsi" w:cstheme="majorBidi"/>
+          <w:b/>
+          <w:bCs/>
+          <w:color w:val="4F81BD" w:themeColor="accent1"/>
+        </w:rPr>
+      </w:pPr>
+      <w:r>
+        <w:br w:type="page"/>
+      </w:r>
+    </w:p>
+    <w:p>
+      <w:pPr>
+        <w:pStyle w:val="Titre3"/>
+        <w:numPr>
+          <w:ilvl w:val="0"/>
+          <w:numId w:val="5"/>
+        </w:numPr>
+        <w:spacing w:after="120"/>
+        <w:ind w:left="426" w:hanging="426"/>
+      </w:pPr>
+      <w:r>
+        <w:lastRenderedPageBreak/>
+        <w:t>Écran d’accueil</w:t>
+      </w:r>
+      <w:r>
+        <w:t xml:space="preserve"> - Visiteur</w:t>
+      </w:r>
+    </w:p>
+    <w:p>
+      <w:pPr>
+        <w:keepNext/>
+        <w:jc w:val="center"/>
+      </w:pPr>
+      <w:r>
+        <w:rPr>
+          <w:noProof/>
+          <w:lang w:eastAsia="fr-CH"/>
+        </w:rPr>
+        <w:drawing>
+          <wp:inline distT="0" distB="0" distL="0" distR="0" wp14:anchorId="248A9A6F" wp14:editId="74534D1E">
+            <wp:extent cx="5642571" cy="4029075"/>
+            <wp:effectExtent l="0" t="0" r="0" b="0"/>
+            <wp:docPr id="1" name="Image 1" descr="C:\Users\Stéphane\AppData\Local\Microsoft\Windows\INetCache\Content.Word\Accueil_visiteur.png"/>
+            <wp:cNvGraphicFramePr>
+              <a:graphicFrameLocks xmlns:a="http://schemas.openxmlformats.org/drawingml/2006/main" noChangeAspect="1"/>
+            </wp:cNvGraphicFramePr>
+            <a:graphic xmlns:a="http://schemas.openxmlformats.org/drawingml/2006/main">
+              <a:graphicData uri="http://schemas.openxmlformats.org/drawingml/2006/picture">
+                <pic:pic xmlns:pic="http://schemas.openxmlformats.org/drawingml/2006/picture">
+                  <pic:nvPicPr>
+                    <pic:cNvPr id="0" name="Picture 3" descr="C:\Users\Stéphane\AppData\Local\Microsoft\Windows\INetCache\Content.Word\Accueil_visiteur.png"/>
+                    <pic:cNvPicPr>
+                      <a:picLocks noChangeAspect="1" noChangeArrowheads="1"/>
+                    </pic:cNvPicPr>
+                  </pic:nvPicPr>
+                  <pic:blipFill rotWithShape="1">
+                    <a:blip r:embed="rId6">
+                      <a:extLst>
+                        <a:ext uri="{28A0092B-C50C-407E-A947-70E740481C1C}">
+                          <a14:useLocalDpi xmlns:a14="http://schemas.microsoft.com/office/drawing/2010/main" val="0"/>
+                        </a:ext>
+                      </a:extLst>
+                    </a:blip>
+                    <a:srcRect b="4213"/>
+                    <a:stretch/>
+                  </pic:blipFill>
+                  <pic:spPr bwMode="auto">
+                    <a:xfrm>
+                      <a:off x="0" y="0"/>
+                      <a:ext cx="5640706" cy="4027743"/>
+                    </a:xfrm>
+                    <a:prstGeom prst="rect">
+                      <a:avLst/>
+                    </a:prstGeom>
+                    <a:noFill/>
+                    <a:ln>
+                      <a:noFill/>
+                    </a:ln>
+                    <a:extLst>
+                      <a:ext uri="{53640926-AAD7-44D8-BBD7-CCE9431645EC}">
+                        <a14:shadowObscured xmlns:a14="http://schemas.microsoft.com/office/drawing/2010/main"/>
+                      </a:ext>
+                    </a:extLst>
+                  </pic:spPr>
+                </pic:pic>
+              </a:graphicData>
+            </a:graphic>
+          </wp:inline>
+        </w:drawing>
+      </w:r>
+    </w:p>
+    <w:p>
+      <w:pPr>
+        <w:pStyle w:val="Lgende"/>
+        <w:jc w:val="center"/>
+      </w:pPr>
+      <w:r>
+        <w:t xml:space="preserve">Maquette </w:t>
+      </w:r>
+      <w:fldSimple w:instr=" SEQ Maquette \* ARABIC ">
+        <w:r>
+          <w:rPr>
+            <w:noProof/>
+          </w:rPr>
+          <w:t>1</w:t>
+        </w:r>
+      </w:fldSimple>
+      <w:r>
+        <w:t xml:space="preserve"> : Accueil du site pour les visiteurs</w:t>
+      </w:r>
+    </w:p>
+    <w:p>
+      <w:r>
+        <w:t xml:space="preserve">L’écran d’accueil est composé de deux </w:t>
+      </w:r>
+      <w:r>
+        <w:t>parties</w:t>
+      </w:r>
+      <w:r>
+        <w:t xml:space="preserve">, l’en-tête et le </w:t>
+      </w:r>
+      <w:r>
+        <w:t>contenu</w:t>
+      </w:r>
+      <w:r>
+        <w:t xml:space="preserve">. L’en-tête </w:t>
+      </w:r>
+      <w:r>
+        <w:t>est commun à toutes les pages du site</w:t>
+      </w:r>
+      <w:r>
+        <w:t xml:space="preserve"> et</w:t>
+      </w:r>
+      <w:r>
+        <w:t xml:space="preserve"> </w:t>
+      </w:r>
+      <w:r>
+        <w:t>est principalement utilisé pour la recherche de films et la navigation sur les différentes pages</w:t>
+      </w:r>
+      <w:r>
+        <w:t xml:space="preserve">. L’en-tête est disposé de façon </w:t>
+      </w:r>
+      <w:r>
+        <w:t>à ce qu’il</w:t>
+      </w:r>
+      <w:r>
+        <w:t xml:space="preserve"> soit centré sur la page web.</w:t>
+      </w:r>
+    </w:p>
+    <w:p>
+      <w:r>
+        <w:t>Le logo du site permet de rediriger le visiteur sur la page d’accueil</w:t>
+      </w:r>
+      <w:r>
+        <w:t>, comme pour le bouton « Accueil »</w:t>
+      </w:r>
+      <w:r>
+        <w:t xml:space="preserve">. Le bouton </w:t>
+      </w:r>
+      <w:r>
+        <w:t xml:space="preserve">« Films » </w:t>
+      </w:r>
+      <w:r>
+        <w:t>quant à lui permet à l’utilisateur de se rendre sur la page listant la totalité des films du site « Visio’Loc ». La barre de recherche est composée d’un champ texte et d’un bouton envoyer avec une icône</w:t>
+      </w:r>
+      <w:r>
+        <w:t xml:space="preserve"> de loupe</w:t>
+      </w:r>
+      <w:r>
+        <w:t xml:space="preserve">. Tout à droite, se trouve des liens </w:t>
+      </w:r>
+      <w:r>
+        <w:t>permettant aux utilisateurs de se</w:t>
+      </w:r>
+      <w:r>
+        <w:t xml:space="preserve"> rendre</w:t>
+      </w:r>
+      <w:r>
+        <w:t xml:space="preserve"> sur l</w:t>
+      </w:r>
+      <w:r>
+        <w:t>es</w:t>
+      </w:r>
+      <w:r>
+        <w:t xml:space="preserve"> page</w:t>
+      </w:r>
+      <w:r>
+        <w:t>s</w:t>
+      </w:r>
+      <w:r>
+        <w:t xml:space="preserve"> d’inscription</w:t>
+      </w:r>
+      <w:r>
+        <w:t xml:space="preserve"> </w:t>
+      </w:r>
+      <w:r>
+        <w:t>(XX) et</w:t>
+      </w:r>
+      <w:r>
+        <w:t xml:space="preserve"> de</w:t>
+      </w:r>
+      <w:r>
+        <w:t xml:space="preserve"> connexion </w:t>
+      </w:r>
+      <w:r>
+        <w:t>(XX)</w:t>
+      </w:r>
+      <w:r>
+        <w:t>.</w:t>
+      </w:r>
+    </w:p>
+    <w:p>
+      <w:r>
+        <w:t xml:space="preserve">Le contenu de la page est composé de 2 sections faisant la promotion </w:t>
+      </w:r>
+      <w:r>
+        <w:t xml:space="preserve">de </w:t>
+      </w:r>
+      <w:r>
+        <w:t>quelques films</w:t>
+      </w:r>
+      <w:r>
+        <w:t xml:space="preserve"> en les affichant</w:t>
+      </w:r>
+      <w:r>
+        <w:t>.</w:t>
+      </w:r>
+      <w:r>
+        <w:t xml:space="preserve"> L’une des </w:t>
+      </w:r>
+      <w:r>
+        <w:t>sections</w:t>
+      </w:r>
+      <w:r>
+        <w:t xml:space="preserve"> affiche </w:t>
+      </w:r>
+      <w:r>
+        <w:t xml:space="preserve">les </w:t>
+      </w:r>
+      <w:r>
+        <w:t>derniers</w:t>
+      </w:r>
+      <w:r>
+        <w:t xml:space="preserve"> films ajoutés</w:t>
+      </w:r>
+      <w:r>
+        <w:t xml:space="preserve"> au site et l’autre affiche les films</w:t>
+      </w:r>
+      <w:r>
+        <w:t xml:space="preserve"> ayant le plus de succès</w:t>
+      </w:r>
+      <w:r>
+        <w:t>.</w:t>
+      </w:r>
+    </w:p>
+    <w:p>
+      <w:pPr>
+        <w:pStyle w:val="Titre3"/>
+        <w:numPr>
+          <w:ilvl w:val="0"/>
+          <w:numId w:val="5"/>
+        </w:numPr>
+        <w:spacing w:after="120"/>
+        <w:ind w:left="426" w:hanging="426"/>
+      </w:pPr>
+      <w:r>
+        <w:lastRenderedPageBreak/>
+        <w:t>En-tête</w:t>
+      </w:r>
+      <w:r>
+        <w:t xml:space="preserve"> </w:t>
+      </w:r>
+      <w:r>
+        <w:t>–</w:t>
+      </w:r>
+      <w:r>
+        <w:t xml:space="preserve"> </w:t>
+      </w:r>
+      <w:r>
+        <w:t>Utilisateur</w:t>
+      </w:r>
+    </w:p>
+    <w:p>
+      <w:pPr>
+        <w:pStyle w:val="Titre3"/>
+        <w:spacing w:after="120"/>
+        <w:jc w:val="center"/>
+      </w:pPr>
+      <w:r>
+        <w:rPr>
+          <w:noProof/>
+          <w:lang w:eastAsia="fr-CH"/>
+        </w:rPr>
+        <w:drawing>
+          <wp:inline distT="0" distB="0" distL="0" distR="0" wp14:anchorId="5D03A46E" wp14:editId="6FC7ECCB">
+            <wp:extent cx="6048375" cy="1400502"/>
+            <wp:effectExtent l="0" t="0" r="0" b="9525"/>
+            <wp:docPr id="2" name="Image 2" descr="C:\Users\Stéphane\AppData\Local\Microsoft\Windows\INetCache\Content.Word\Accueil_utilisateur.png"/>
+            <wp:cNvGraphicFramePr>
+              <a:graphicFrameLocks xmlns:a="http://schemas.openxmlformats.org/drawingml/2006/main" noChangeAspect="1"/>
+            </wp:cNvGraphicFramePr>
+            <a:graphic xmlns:a="http://schemas.openxmlformats.org/drawingml/2006/main">
+              <a:graphicData uri="http://schemas.openxmlformats.org/drawingml/2006/picture">
+                <pic:pic xmlns:pic="http://schemas.openxmlformats.org/drawingml/2006/picture">
+                  <pic:nvPicPr>
+                    <pic:cNvPr id="0" name="Picture 6" descr="C:\Users\Stéphane\AppData\Local\Microsoft\Windows\INetCache\Content.Word\Accueil_utilisateur.png"/>
+                    <pic:cNvPicPr>
+                      <a:picLocks noChangeAspect="1" noChangeArrowheads="1"/>
+                    </pic:cNvPicPr>
+                  </pic:nvPicPr>
+                  <pic:blipFill rotWithShape="1">
+                    <a:blip r:embed="rId7">
+                      <a:extLst>
+                        <a:ext uri="{28A0092B-C50C-407E-A947-70E740481C1C}">
+                          <a14:useLocalDpi xmlns:a14="http://schemas.microsoft.com/office/drawing/2010/main" val="0"/>
+                        </a:ext>
+                      </a:extLst>
+                    </a:blip>
+                    <a:srcRect l="14078" t="6430" r="12397" b="70732"/>
+                    <a:stretch/>
+                  </pic:blipFill>
+                  <pic:spPr bwMode="auto">
+                    <a:xfrm>
+                      <a:off x="0" y="0"/>
+                      <a:ext cx="6051866" cy="1401310"/>
+                    </a:xfrm>
+                    <a:prstGeom prst="rect">
+                      <a:avLst/>
+                    </a:prstGeom>
+                    <a:noFill/>
+                    <a:ln>
+                      <a:noFill/>
+                    </a:ln>
+                    <a:extLst>
+                      <a:ext uri="{53640926-AAD7-44D8-BBD7-CCE9431645EC}">
+                        <a14:shadowObscured xmlns:a14="http://schemas.microsoft.com/office/drawing/2010/main"/>
+                      </a:ext>
+                    </a:extLst>
+                  </pic:spPr>
+                </pic:pic>
+              </a:graphicData>
+            </a:graphic>
+          </wp:inline>
+        </w:drawing>
+      </w:r>
+    </w:p>
+    <w:p>
+      <w:pPr>
+        <w:pStyle w:val="Lgende"/>
+        <w:jc w:val="center"/>
+      </w:pPr>
+      <w:r>
+        <w:t xml:space="preserve">Maquette </w:t>
+      </w:r>
+      <w:fldSimple w:instr=" SEQ Maquette \* ARABIC ">
+        <w:r>
+          <w:rPr>
+            <w:noProof/>
+          </w:rPr>
+          <w:t>2</w:t>
+        </w:r>
+      </w:fldSimple>
+      <w:r>
+        <w:t xml:space="preserve"> : </w:t>
+      </w:r>
+      <w:r>
+        <w:t>En-tête pour les utilisateurs connectés</w:t>
+      </w:r>
+    </w:p>
+    <w:p>
+      <w:r>
+        <w:t xml:space="preserve">Le site possède 3 en-têtes différents, un pour les visiteurs (XX), un pour les utilisateurs connectés au site </w:t>
+      </w:r>
+      <w:r>
+        <w:t>(XX)</w:t>
+      </w:r>
+      <w:r>
+        <w:t xml:space="preserve"> et</w:t>
+      </w:r>
+      <w:r>
+        <w:t xml:space="preserve"> </w:t>
+      </w:r>
+      <w:r>
+        <w:t xml:space="preserve">un pour les administrateurs </w:t>
+      </w:r>
+      <w:r>
+        <w:t>(XX)</w:t>
+      </w:r>
+      <w:r>
+        <w:t xml:space="preserve">. Seule la partie de gauche </w:t>
+      </w:r>
+      <w:r>
+        <w:t>change selon le type d’utilisateur</w:t>
+      </w:r>
+      <w:r>
+        <w:t>.</w:t>
+      </w:r>
+    </w:p>
+    <w:p>
+      <w:r>
+        <w:t>Pour les utilisateurs cette partie possède un lien constitué du nom d’utilisateur de la personne connectée. En cliquant sur ce lien, une liste déroulante s’affiche et propose de nouveau lien à l’utilisateur. Le premier lien permet de se rendre sur la page « Mon compte » (XX), le deuxième  « Ma vidéothèque » et le dernier « Déconnexion »</w:t>
+      </w:r>
+      <w:r>
+        <w:t xml:space="preserve"> sert à déconnecter l’utilisateur et le redirige sur la page d’accueil.</w:t>
+      </w:r>
+    </w:p>
+    <w:p/>
+    <w:p>
+      <w:pPr>
+        <w:pStyle w:val="Titre3"/>
+        <w:numPr>
+          <w:ilvl w:val="0"/>
+          <w:numId w:val="5"/>
+        </w:numPr>
+        <w:spacing w:after="120"/>
+        <w:ind w:left="426" w:hanging="426"/>
+      </w:pPr>
+      <w:r>
+        <w:t xml:space="preserve">En-tête – </w:t>
+      </w:r>
+      <w:r>
+        <w:t>Administrateur</w:t>
+      </w:r>
+    </w:p>
+    <w:p>
+      <w:pPr>
+        <w:keepNext/>
+        <w:jc w:val="center"/>
+      </w:pPr>
+      <w:r>
+        <w:rPr>
+          <w:noProof/>
+          <w:lang w:eastAsia="fr-CH"/>
+        </w:rPr>
+        <w:drawing>
+          <wp:inline distT="0" distB="0" distL="0" distR="0" wp14:anchorId="64E86AC9" wp14:editId="43558559">
+            <wp:extent cx="6124575" cy="1527543"/>
+            <wp:effectExtent l="0" t="0" r="0" b="0"/>
+            <wp:docPr id="4" name="Image 4"/>
+            <wp:cNvGraphicFramePr>
+              <a:graphicFrameLocks xmlns:a="http://schemas.openxmlformats.org/drawingml/2006/main" noChangeAspect="1"/>
+            </wp:cNvGraphicFramePr>
+            <a:graphic xmlns:a="http://schemas.openxmlformats.org/drawingml/2006/main">
+              <a:graphicData uri="http://schemas.openxmlformats.org/drawingml/2006/picture">
+                <pic:pic xmlns:pic="http://schemas.openxmlformats.org/drawingml/2006/picture">
+                  <pic:nvPicPr>
+                    <pic:cNvPr id="0" name="Picture 6" descr="C:\Users\Stéphane\AppData\Local\Microsoft\Windows\INetCache\Content.Word\Accueil_utilisateur.png"/>
+                    <pic:cNvPicPr>
+                      <a:picLocks noChangeAspect="1" noChangeArrowheads="1"/>
+                    </pic:cNvPicPr>
+                  </pic:nvPicPr>
+                  <pic:blipFill rotWithShape="1">
+                    <a:blip r:embed="rId8">
+                      <a:extLst>
+                        <a:ext uri="{28A0092B-C50C-407E-A947-70E740481C1C}">
+                          <a14:useLocalDpi xmlns:a14="http://schemas.microsoft.com/office/drawing/2010/main" val="0"/>
+                        </a:ext>
+                      </a:extLst>
+                    </a:blip>
+                    <a:srcRect l="14983" t="6989" r="13468" b="69112"/>
+                    <a:stretch/>
+                  </pic:blipFill>
+                  <pic:spPr bwMode="auto">
+                    <a:xfrm>
+                      <a:off x="0" y="0"/>
+                      <a:ext cx="6146707" cy="1533063"/>
+                    </a:xfrm>
+                    <a:prstGeom prst="rect">
+                      <a:avLst/>
+                    </a:prstGeom>
+                    <a:noFill/>
+                    <a:ln>
+                      <a:noFill/>
+                    </a:ln>
+                    <a:extLst>
+                      <a:ext uri="{53640926-AAD7-44D8-BBD7-CCE9431645EC}">
+                        <a14:shadowObscured xmlns:a14="http://schemas.microsoft.com/office/drawing/2010/main"/>
+                      </a:ext>
+                    </a:extLst>
+                  </pic:spPr>
+                </pic:pic>
+              </a:graphicData>
+            </a:graphic>
+          </wp:inline>
+        </w:drawing>
+      </w:r>
+    </w:p>
+    <w:p>
+      <w:pPr>
+        <w:pStyle w:val="Lgende"/>
+        <w:jc w:val="center"/>
+      </w:pPr>
+      <w:r>
+        <w:t xml:space="preserve">Maquette </w:t>
+      </w:r>
+      <w:fldSimple w:instr=" SEQ Maquette \* ARABIC ">
+        <w:r>
+          <w:rPr>
+            <w:noProof/>
+          </w:rPr>
+          <w:t>3</w:t>
+        </w:r>
+      </w:fldSimple>
+      <w:r>
+        <w:t xml:space="preserve"> : En-tête pour les administrateurs connectés</w:t>
+      </w:r>
+    </w:p>
+    <w:p>
+      <w:r>
+        <w:t xml:space="preserve">L’en-tête pour les administrateurs est également composé un lien affichant une liste déroulante. Cette liste déroulante </w:t>
+      </w:r>
+      <w:r>
+        <w:t>possède comme pour les utilisateurs les liens « Mon compte » et « Déconnexion. En plus de cela les administrateurs ont lien « Administration de films » leur redirigeant vers la page de gestion des films.</w:t>
+      </w:r>
+    </w:p>
+    <w:p>
+      <w:pPr>
+        <w:jc w:val="left"/>
+      </w:pPr>
+      <w:r>
+        <w:br w:type="page"/>
+      </w:r>
+    </w:p>
+    <w:p>
+      <w:pPr>
+        <w:pStyle w:val="Titre3"/>
+        <w:numPr>
+          <w:ilvl w:val="0"/>
+          <w:numId w:val="5"/>
+        </w:numPr>
+        <w:spacing w:after="120"/>
+        <w:ind w:left="426" w:hanging="426"/>
+      </w:pPr>
+      <w:r>
+        <w:t>Écran</w:t>
+      </w:r>
+      <w:r>
+        <w:t xml:space="preserve"> de</w:t>
+      </w:r>
+      <w:r>
+        <w:t xml:space="preserve"> connexion</w:t>
+      </w:r>
+    </w:p>
+    <w:p/>
+    <w:p>
+      <w:pPr>
+        <w:keepNext/>
+        <w:jc w:val="center"/>
+      </w:pPr>
+      <w:r>
+        <w:rPr>
+          <w:noProof/>
+          <w:lang w:eastAsia="fr-CH"/>
+        </w:rPr>
+        <w:drawing>
+          <wp:inline distT="0" distB="0" distL="0" distR="0" wp14:anchorId="4BE7C24A" wp14:editId="15156089">
+            <wp:extent cx="5762625" cy="4124325"/>
+            <wp:effectExtent l="0" t="0" r="0" b="9525"/>
+            <wp:docPr id="5" name="Image 5" descr="C:\Users\Stéphane\AppData\Local\Microsoft\Windows\INetCache\Content.Word\Connexion.png"/>
+            <wp:cNvGraphicFramePr>
+              <a:graphicFrameLocks xmlns:a="http://schemas.openxmlformats.org/drawingml/2006/main" noChangeAspect="1"/>
+            </wp:cNvGraphicFramePr>
+            <a:graphic xmlns:a="http://schemas.openxmlformats.org/drawingml/2006/main">
+              <a:graphicData uri="http://schemas.openxmlformats.org/drawingml/2006/picture">
+                <pic:pic xmlns:pic="http://schemas.openxmlformats.org/drawingml/2006/picture">
+                  <pic:nvPicPr>
+                    <pic:cNvPr id="0" name="Picture 12" descr="C:\Users\Stéphane\AppData\Local\Microsoft\Windows\INetCache\Content.Word\Connexion.png"/>
+                    <pic:cNvPicPr>
+                      <a:picLocks noChangeAspect="1" noChangeArrowheads="1"/>
+                    </pic:cNvPicPr>
+                  </pic:nvPicPr>
+                  <pic:blipFill rotWithShape="1">
+                    <a:blip r:embed="rId9">
+                      <a:extLst>
+                        <a:ext uri="{28A0092B-C50C-407E-A947-70E740481C1C}">
+                          <a14:useLocalDpi xmlns:a14="http://schemas.microsoft.com/office/drawing/2010/main" val="0"/>
+                        </a:ext>
+                      </a:extLst>
+                    </a:blip>
+                    <a:srcRect b="3991"/>
+                    <a:stretch/>
+                  </pic:blipFill>
+                  <pic:spPr bwMode="auto">
+                    <a:xfrm>
+                      <a:off x="0" y="0"/>
+                      <a:ext cx="5760720" cy="4122962"/>
+                    </a:xfrm>
+                    <a:prstGeom prst="rect">
+                      <a:avLst/>
+                    </a:prstGeom>
+                    <a:noFill/>
+                    <a:ln>
+                      <a:noFill/>
+                    </a:ln>
+                    <a:extLst>
+                      <a:ext uri="{53640926-AAD7-44D8-BBD7-CCE9431645EC}">
+                        <a14:shadowObscured xmlns:a14="http://schemas.microsoft.com/office/drawing/2010/main"/>
+                      </a:ext>
+                    </a:extLst>
+                  </pic:spPr>
+                </pic:pic>
+              </a:graphicData>
+            </a:graphic>
+          </wp:inline>
+        </w:drawing>
+      </w:r>
+    </w:p>
+    <w:p>
+      <w:pPr>
+        <w:pStyle w:val="Lgende"/>
+        <w:jc w:val="center"/>
+      </w:pPr>
+      <w:r>
+        <w:t xml:space="preserve">Maquette </w:t>
+      </w:r>
+      <w:fldSimple w:instr=" SEQ Maquette \* ARABIC ">
+        <w:r>
+          <w:rPr>
+            <w:noProof/>
+          </w:rPr>
+          <w:t>4</w:t>
+        </w:r>
+      </w:fldSimple>
+      <w:r>
+        <w:t xml:space="preserve"> : Page de connexion utilisateurs</w:t>
+      </w:r>
+    </w:p>
+    <w:p>
+      <w:r>
+        <w:t xml:space="preserve">Cette page « Connexion » permet comme son nom l’indique de se connecter au site web. Elle </w:t>
+      </w:r>
+      <w:r>
+        <w:t xml:space="preserve">est </w:t>
+      </w:r>
+      <w:r>
+        <w:t xml:space="preserve">composé d’un petit formulaire avec deux champs texte, un pour l’adresse email et l’autre pour le mot de passe. </w:t>
+      </w:r>
+    </w:p>
+    <w:p>
+      <w:r>
+        <w:t xml:space="preserve">En cas d’erreur ou de mauvaise combinaison email – mot de passe, un message apparait et </w:t>
+      </w:r>
+      <w:r>
+        <w:rPr>
+          <w:color w:val="333333"/>
+          <w:shd w:val="clear" w:color="auto" w:fill="FFFFFF"/>
+        </w:rPr>
+        <w:t>décrit</w:t>
+      </w:r>
+      <w:r>
+        <w:rPr>
+          <w:color w:val="333333"/>
+          <w:shd w:val="clear" w:color="auto" w:fill="FFFFFF"/>
+        </w:rPr>
+        <w:t xml:space="preserve"> </w:t>
+      </w:r>
+      <w:r>
+        <w:t>l’</w:t>
+      </w:r>
+      <w:r>
+        <w:t>origine du problème</w:t>
+      </w:r>
+      <w:r>
+        <w:t xml:space="preserve">. Il y a également en-dessous des champs un lien « Mot de passe oublié ? », permettant en cas d’oubli du mot de passe, d’en </w:t>
+      </w:r>
+      <w:r>
+        <w:t>créer</w:t>
+      </w:r>
+      <w:r>
+        <w:t xml:space="preserve"> un nouveau.</w:t>
+      </w:r>
+      <w:r>
+        <w:t xml:space="preserve"> Finalement, se trouve tout en bas, les boutons </w:t>
+      </w:r>
+      <w:r>
+        <w:t>« Se connecter » pour valider</w:t>
+      </w:r>
+      <w:r>
+        <w:t xml:space="preserve"> la connexion utilisateur</w:t>
+      </w:r>
+      <w:r>
+        <w:t xml:space="preserve"> et « Annuler » pour</w:t>
+      </w:r>
+      <w:r>
+        <w:t xml:space="preserve"> </w:t>
+      </w:r>
+      <w:r>
+        <w:t>remettre à zéro les champs</w:t>
+      </w:r>
+      <w:r>
+        <w:t>.</w:t>
+      </w:r>
+    </w:p>
+    <w:p/>
+    <w:p>
+      <w:pPr>
+        <w:jc w:val="left"/>
+      </w:pPr>
+      <w:r>
+        <w:br w:type="page"/>
+      </w:r>
+    </w:p>
+    <w:p>
+      <w:pPr>
+        <w:pStyle w:val="Titre3"/>
+        <w:numPr>
+          <w:ilvl w:val="0"/>
+          <w:numId w:val="5"/>
+        </w:numPr>
+        <w:spacing w:after="120"/>
+        <w:ind w:left="426" w:hanging="426"/>
+      </w:pPr>
+      <w:r>
+        <w:t xml:space="preserve">Écran </w:t>
+      </w:r>
+      <w:r>
+        <w:t>d’inscription</w:t>
+      </w:r>
+    </w:p>
+    <w:p>
+      <w:r>
+        <w:rPr>
+          <w:noProof/>
+          <w:lang w:eastAsia="fr-CH"/>
+        </w:rPr>
+        <w:drawing>
+          <wp:inline distT="0" distB="0" distL="0" distR="0">
+            <wp:extent cx="5762625" cy="4124325"/>
+            <wp:effectExtent l="0" t="0" r="0" b="9525"/>
+            <wp:docPr id="6" name="Image 6" descr="E:\Documents\Ecole\TPI2015\Visio'Loc\doc\images\interface\Inscription.png"/>
+            <wp:cNvGraphicFramePr>
+              <a:graphicFrameLocks xmlns:a="http://schemas.openxmlformats.org/drawingml/2006/main" noChangeAspect="1"/>
+            </wp:cNvGraphicFramePr>
+            <a:graphic xmlns:a="http://schemas.openxmlformats.org/drawingml/2006/main">
+              <a:graphicData uri="http://schemas.openxmlformats.org/drawingml/2006/picture">
+                <pic:pic xmlns:pic="http://schemas.openxmlformats.org/drawingml/2006/picture">
+                  <pic:nvPicPr>
+                    <pic:cNvPr id="0" name="Picture 13" descr="E:\Documents\Ecole\TPI2015\Visio'Loc\doc\images\interface\Inscription.png"/>
+                    <pic:cNvPicPr>
+                      <a:picLocks noChangeAspect="1" noChangeArrowheads="1"/>
+                    </pic:cNvPicPr>
+                  </pic:nvPicPr>
+                  <pic:blipFill rotWithShape="1">
+                    <a:blip r:embed="rId10">
+                      <a:extLst>
+                        <a:ext uri="{28A0092B-C50C-407E-A947-70E740481C1C}">
+                          <a14:useLocalDpi xmlns:a14="http://schemas.microsoft.com/office/drawing/2010/main" val="0"/>
+                        </a:ext>
+                      </a:extLst>
+                    </a:blip>
+                    <a:srcRect b="4150"/>
+                    <a:stretch/>
+                  </pic:blipFill>
+                  <pic:spPr bwMode="auto">
+                    <a:xfrm>
+                      <a:off x="0" y="0"/>
+                      <a:ext cx="5760720" cy="4122962"/>
+                    </a:xfrm>
+                    <a:prstGeom prst="rect">
+                      <a:avLst/>
+                    </a:prstGeom>
+                    <a:noFill/>
+                    <a:ln>
+                      <a:noFill/>
+                    </a:ln>
+                    <a:extLst>
+                      <a:ext uri="{53640926-AAD7-44D8-BBD7-CCE9431645EC}">
+                        <a14:shadowObscured xmlns:a14="http://schemas.microsoft.com/office/drawing/2010/main"/>
+                      </a:ext>
+                    </a:extLst>
+                  </pic:spPr>
+                </pic:pic>
+              </a:graphicData>
+            </a:graphic>
+          </wp:inline>
+        </w:drawing>
+      </w:r>
+    </w:p>
+    <w:p>
+      <w:bookmarkStart w:id="0" w:name="_GoBack"/>
+      <w:bookmarkEnd w:id="0"/>
+    </w:p>
+    <w:p/>
+    <w:p/>
     <w:p>
       <w:pPr>
         <w:pStyle w:val="Titre1"/>
@@ -138,6 +947,11 @@
     <w:p>
       <w:pPr>
         <w:pStyle w:val="Titre2"/>
+        <w:numPr>
+          <w:ilvl w:val="1"/>
+          <w:numId w:val="1"/>
+        </w:numPr>
+        <w:ind w:left="567" w:hanging="567"/>
       </w:pPr>
       <w:r>
         <w:t>Généralités</w:t>
@@ -146,6 +960,11 @@
     <w:p>
       <w:pPr>
         <w:pStyle w:val="Titre2"/>
+        <w:numPr>
+          <w:ilvl w:val="1"/>
+          <w:numId w:val="1"/>
+        </w:numPr>
+        <w:ind w:left="567" w:hanging="567"/>
       </w:pPr>
       <w:r>
         <w:t xml:space="preserve">Description détaillée des algorithmes de résolution </w:t>
@@ -162,9 +981,6 @@
       </w:pPr>
       <w:r>
         <w:t>Tests</w:t>
-      </w:r>
-      <w:r>
-        <w:t xml:space="preserve"> </w:t>
       </w:r>
     </w:p>
     <w:p>
@@ -194,12 +1010,12 @@
 <file path=word/numbering.xml><?xml version="1.0" encoding="utf-8"?>
 <w:numbering xmlns:wpc="http://schemas.microsoft.com/office/word/2010/wordprocessingCanvas" xmlns:mc="http://schemas.openxmlformats.org/markup-compatibility/2006" xmlns:o="urn:schemas-microsoft-com:office:office" xmlns:r="http://schemas.openxmlformats.org/officeDocument/2006/relationships" xmlns:m="http://schemas.openxmlformats.org/officeDocument/2006/math" xmlns:v="urn:schemas-microsoft-com:vml" xmlns:wp14="http://schemas.microsoft.com/office/word/2010/wordprocessingDrawing" xmlns:wp="http://schemas.openxmlformats.org/drawingml/2006/wordprocessingDrawing" xmlns:w10="urn:schemas-microsoft-com:office:word" xmlns:w="http://schemas.openxmlformats.org/wordprocessingml/2006/main" xmlns:w14="http://schemas.microsoft.com/office/word/2010/wordml" xmlns:wpg="http://schemas.microsoft.com/office/word/2010/wordprocessingGroup" xmlns:wpi="http://schemas.microsoft.com/office/word/2010/wordprocessingInk" xmlns:wne="http://schemas.microsoft.com/office/word/2006/wordml" xmlns:wps="http://schemas.microsoft.com/office/word/2010/wordprocessingShape" mc:Ignorable="w14 wp14">
   <w:abstractNum w:abstractNumId="0">
-    <w:nsid w:val="256B407A"/>
+    <w:nsid w:val="17E5676C"/>
     <w:multiLevelType w:val="hybridMultilevel"/>
-    <w:tmpl w:val="3E50D9B0"/>
-    <w:lvl w:ilvl="0" w:tplc="100C000F">
-      <w:start w:val="1"/>
-      <w:numFmt w:val="decimal"/>
+    <w:tmpl w:val="DF7E8CA8"/>
+    <w:lvl w:ilvl="0" w:tplc="100C0019">
+      <w:start w:val="1"/>
+      <w:numFmt w:val="lowerLetter"/>
       <w:lvlText w:val="%1."/>
       <w:lvlJc w:val="left"/>
       <w:pPr>
@@ -280,6 +1096,124 @@
     </w:lvl>
   </w:abstractNum>
   <w:abstractNum w:abstractNumId="1">
+    <w:nsid w:val="256B407A"/>
+    <w:multiLevelType w:val="multilevel"/>
+    <w:tmpl w:val="B66AB22A"/>
+    <w:lvl w:ilvl="0">
+      <w:start w:val="1"/>
+      <w:numFmt w:val="decimal"/>
+      <w:lvlText w:val="%1."/>
+      <w:lvlJc w:val="left"/>
+      <w:pPr>
+        <w:ind w:left="720" w:hanging="360"/>
+      </w:pPr>
+    </w:lvl>
+    <w:lvl w:ilvl="1">
+      <w:start w:val="1"/>
+      <w:numFmt w:val="decimal"/>
+      <w:isLgl/>
+      <w:lvlText w:val="%1.%2."/>
+      <w:lvlJc w:val="left"/>
+      <w:pPr>
+        <w:ind w:left="1080" w:hanging="720"/>
+      </w:pPr>
+      <w:rPr>
+        <w:rFonts w:hint="default"/>
+      </w:rPr>
+    </w:lvl>
+    <w:lvl w:ilvl="2">
+      <w:start w:val="1"/>
+      <w:numFmt w:val="decimal"/>
+      <w:isLgl/>
+      <w:lvlText w:val="%1.%2.%3."/>
+      <w:lvlJc w:val="left"/>
+      <w:pPr>
+        <w:ind w:left="1080" w:hanging="720"/>
+      </w:pPr>
+      <w:rPr>
+        <w:rFonts w:hint="default"/>
+      </w:rPr>
+    </w:lvl>
+    <w:lvl w:ilvl="3">
+      <w:start w:val="1"/>
+      <w:numFmt w:val="decimal"/>
+      <w:isLgl/>
+      <w:lvlText w:val="%1.%2.%3.%4."/>
+      <w:lvlJc w:val="left"/>
+      <w:pPr>
+        <w:ind w:left="1440" w:hanging="1080"/>
+      </w:pPr>
+      <w:rPr>
+        <w:rFonts w:hint="default"/>
+      </w:rPr>
+    </w:lvl>
+    <w:lvl w:ilvl="4">
+      <w:start w:val="1"/>
+      <w:numFmt w:val="decimal"/>
+      <w:isLgl/>
+      <w:lvlText w:val="%1.%2.%3.%4.%5."/>
+      <w:lvlJc w:val="left"/>
+      <w:pPr>
+        <w:ind w:left="1440" w:hanging="1080"/>
+      </w:pPr>
+      <w:rPr>
+        <w:rFonts w:hint="default"/>
+      </w:rPr>
+    </w:lvl>
+    <w:lvl w:ilvl="5">
+      <w:start w:val="1"/>
+      <w:numFmt w:val="decimal"/>
+      <w:isLgl/>
+      <w:lvlText w:val="%1.%2.%3.%4.%5.%6."/>
+      <w:lvlJc w:val="left"/>
+      <w:pPr>
+        <w:ind w:left="1800" w:hanging="1440"/>
+      </w:pPr>
+      <w:rPr>
+        <w:rFonts w:hint="default"/>
+      </w:rPr>
+    </w:lvl>
+    <w:lvl w:ilvl="6">
+      <w:start w:val="1"/>
+      <w:numFmt w:val="decimal"/>
+      <w:isLgl/>
+      <w:lvlText w:val="%1.%2.%3.%4.%5.%6.%7."/>
+      <w:lvlJc w:val="left"/>
+      <w:pPr>
+        <w:ind w:left="1800" w:hanging="1440"/>
+      </w:pPr>
+      <w:rPr>
+        <w:rFonts w:hint="default"/>
+      </w:rPr>
+    </w:lvl>
+    <w:lvl w:ilvl="7">
+      <w:start w:val="1"/>
+      <w:numFmt w:val="decimal"/>
+      <w:isLgl/>
+      <w:lvlText w:val="%1.%2.%3.%4.%5.%6.%7.%8."/>
+      <w:lvlJc w:val="left"/>
+      <w:pPr>
+        <w:ind w:left="2160" w:hanging="1800"/>
+      </w:pPr>
+      <w:rPr>
+        <w:rFonts w:hint="default"/>
+      </w:rPr>
+    </w:lvl>
+    <w:lvl w:ilvl="8">
+      <w:start w:val="1"/>
+      <w:numFmt w:val="decimal"/>
+      <w:isLgl/>
+      <w:lvlText w:val="%1.%2.%3.%4.%5.%6.%7.%8.%9."/>
+      <w:lvlJc w:val="left"/>
+      <w:pPr>
+        <w:ind w:left="2160" w:hanging="1800"/>
+      </w:pPr>
+      <w:rPr>
+        <w:rFonts w:hint="default"/>
+      </w:rPr>
+    </w:lvl>
+  </w:abstractNum>
+  <w:abstractNum w:abstractNumId="2">
     <w:nsid w:val="35F1281E"/>
     <w:multiLevelType w:val="hybridMultilevel"/>
     <w:tmpl w:val="A958373A"/>
@@ -365,11 +1299,195 @@
       </w:pPr>
     </w:lvl>
   </w:abstractNum>
+  <w:abstractNum w:abstractNumId="3">
+    <w:nsid w:val="4EC06BF3"/>
+    <w:multiLevelType w:val="hybridMultilevel"/>
+    <w:tmpl w:val="49128718"/>
+    <w:lvl w:ilvl="0" w:tplc="9D9E3A7C">
+      <w:start w:val="1"/>
+      <w:numFmt w:val="decimal"/>
+      <w:lvlText w:val="%1.1"/>
+      <w:lvlJc w:val="left"/>
+      <w:pPr>
+        <w:ind w:left="720" w:hanging="360"/>
+      </w:pPr>
+      <w:rPr>
+        <w:rFonts w:hint="default"/>
+      </w:rPr>
+    </w:lvl>
+    <w:lvl w:ilvl="1" w:tplc="100C0019" w:tentative="1">
+      <w:start w:val="1"/>
+      <w:numFmt w:val="lowerLetter"/>
+      <w:lvlText w:val="%2."/>
+      <w:lvlJc w:val="left"/>
+      <w:pPr>
+        <w:ind w:left="1440" w:hanging="360"/>
+      </w:pPr>
+    </w:lvl>
+    <w:lvl w:ilvl="2" w:tplc="100C001B" w:tentative="1">
+      <w:start w:val="1"/>
+      <w:numFmt w:val="lowerRoman"/>
+      <w:lvlText w:val="%3."/>
+      <w:lvlJc w:val="right"/>
+      <w:pPr>
+        <w:ind w:left="2160" w:hanging="180"/>
+      </w:pPr>
+    </w:lvl>
+    <w:lvl w:ilvl="3" w:tplc="100C000F" w:tentative="1">
+      <w:start w:val="1"/>
+      <w:numFmt w:val="decimal"/>
+      <w:lvlText w:val="%4."/>
+      <w:lvlJc w:val="left"/>
+      <w:pPr>
+        <w:ind w:left="2880" w:hanging="360"/>
+      </w:pPr>
+    </w:lvl>
+    <w:lvl w:ilvl="4" w:tplc="100C0019" w:tentative="1">
+      <w:start w:val="1"/>
+      <w:numFmt w:val="lowerLetter"/>
+      <w:lvlText w:val="%5."/>
+      <w:lvlJc w:val="left"/>
+      <w:pPr>
+        <w:ind w:left="3600" w:hanging="360"/>
+      </w:pPr>
+    </w:lvl>
+    <w:lvl w:ilvl="5" w:tplc="100C001B" w:tentative="1">
+      <w:start w:val="1"/>
+      <w:numFmt w:val="lowerRoman"/>
+      <w:lvlText w:val="%6."/>
+      <w:lvlJc w:val="right"/>
+      <w:pPr>
+        <w:ind w:left="4320" w:hanging="180"/>
+      </w:pPr>
+    </w:lvl>
+    <w:lvl w:ilvl="6" w:tplc="100C000F" w:tentative="1">
+      <w:start w:val="1"/>
+      <w:numFmt w:val="decimal"/>
+      <w:lvlText w:val="%7."/>
+      <w:lvlJc w:val="left"/>
+      <w:pPr>
+        <w:ind w:left="5040" w:hanging="360"/>
+      </w:pPr>
+    </w:lvl>
+    <w:lvl w:ilvl="7" w:tplc="100C0019" w:tentative="1">
+      <w:start w:val="1"/>
+      <w:numFmt w:val="lowerLetter"/>
+      <w:lvlText w:val="%8."/>
+      <w:lvlJc w:val="left"/>
+      <w:pPr>
+        <w:ind w:left="5760" w:hanging="360"/>
+      </w:pPr>
+    </w:lvl>
+    <w:lvl w:ilvl="8" w:tplc="100C001B" w:tentative="1">
+      <w:start w:val="1"/>
+      <w:numFmt w:val="lowerRoman"/>
+      <w:lvlText w:val="%9."/>
+      <w:lvlJc w:val="right"/>
+      <w:pPr>
+        <w:ind w:left="6480" w:hanging="180"/>
+      </w:pPr>
+    </w:lvl>
+  </w:abstractNum>
+  <w:abstractNum w:abstractNumId="4">
+    <w:nsid w:val="75DE14E1"/>
+    <w:multiLevelType w:val="hybridMultilevel"/>
+    <w:tmpl w:val="7F66D186"/>
+    <w:lvl w:ilvl="0" w:tplc="100C000F">
+      <w:start w:val="1"/>
+      <w:numFmt w:val="decimal"/>
+      <w:lvlText w:val="%1."/>
+      <w:lvlJc w:val="left"/>
+      <w:pPr>
+        <w:ind w:left="720" w:hanging="360"/>
+      </w:pPr>
+    </w:lvl>
+    <w:lvl w:ilvl="1" w:tplc="100C0019" w:tentative="1">
+      <w:start w:val="1"/>
+      <w:numFmt w:val="lowerLetter"/>
+      <w:lvlText w:val="%2."/>
+      <w:lvlJc w:val="left"/>
+      <w:pPr>
+        <w:ind w:left="1440" w:hanging="360"/>
+      </w:pPr>
+    </w:lvl>
+    <w:lvl w:ilvl="2" w:tplc="100C001B" w:tentative="1">
+      <w:start w:val="1"/>
+      <w:numFmt w:val="lowerRoman"/>
+      <w:lvlText w:val="%3."/>
+      <w:lvlJc w:val="right"/>
+      <w:pPr>
+        <w:ind w:left="2160" w:hanging="180"/>
+      </w:pPr>
+    </w:lvl>
+    <w:lvl w:ilvl="3" w:tplc="100C000F" w:tentative="1">
+      <w:start w:val="1"/>
+      <w:numFmt w:val="decimal"/>
+      <w:lvlText w:val="%4."/>
+      <w:lvlJc w:val="left"/>
+      <w:pPr>
+        <w:ind w:left="2880" w:hanging="360"/>
+      </w:pPr>
+    </w:lvl>
+    <w:lvl w:ilvl="4" w:tplc="100C0019" w:tentative="1">
+      <w:start w:val="1"/>
+      <w:numFmt w:val="lowerLetter"/>
+      <w:lvlText w:val="%5."/>
+      <w:lvlJc w:val="left"/>
+      <w:pPr>
+        <w:ind w:left="3600" w:hanging="360"/>
+      </w:pPr>
+    </w:lvl>
+    <w:lvl w:ilvl="5" w:tplc="100C001B" w:tentative="1">
+      <w:start w:val="1"/>
+      <w:numFmt w:val="lowerRoman"/>
+      <w:lvlText w:val="%6."/>
+      <w:lvlJc w:val="right"/>
+      <w:pPr>
+        <w:ind w:left="4320" w:hanging="180"/>
+      </w:pPr>
+    </w:lvl>
+    <w:lvl w:ilvl="6" w:tplc="100C000F" w:tentative="1">
+      <w:start w:val="1"/>
+      <w:numFmt w:val="decimal"/>
+      <w:lvlText w:val="%7."/>
+      <w:lvlJc w:val="left"/>
+      <w:pPr>
+        <w:ind w:left="5040" w:hanging="360"/>
+      </w:pPr>
+    </w:lvl>
+    <w:lvl w:ilvl="7" w:tplc="100C0019" w:tentative="1">
+      <w:start w:val="1"/>
+      <w:numFmt w:val="lowerLetter"/>
+      <w:lvlText w:val="%8."/>
+      <w:lvlJc w:val="left"/>
+      <w:pPr>
+        <w:ind w:left="5760" w:hanging="360"/>
+      </w:pPr>
+    </w:lvl>
+    <w:lvl w:ilvl="8" w:tplc="100C001B" w:tentative="1">
+      <w:start w:val="1"/>
+      <w:numFmt w:val="lowerRoman"/>
+      <w:lvlText w:val="%9."/>
+      <w:lvlJc w:val="right"/>
+      <w:pPr>
+        <w:ind w:left="6480" w:hanging="180"/>
+      </w:pPr>
+    </w:lvl>
+  </w:abstractNum>
   <w:num w:numId="1">
-    <w:abstractNumId w:val="0"/>
+    <w:abstractNumId w:val="1"/>
   </w:num>
   <w:num w:numId="2">
-    <w:abstractNumId w:val="1"/>
+    <w:abstractNumId w:val="2"/>
+  </w:num>
+  <w:num w:numId="3">
+    <w:abstractNumId w:val="3"/>
+  </w:num>
+  <w:num w:numId="4">
+    <w:abstractNumId w:val="4"/>
+  </w:num>
+  <w:num w:numId="5">
+    <w:abstractNumId w:val="0"/>
   </w:num>
 </w:numbering>
 </file>
@@ -548,7 +1666,7 @@
     <w:link w:val="Titre1Car"/>
     <w:uiPriority w:val="9"/>
     <w:qFormat/>
-    <w:rsid w:val="00AE654C"/>
+    <w:rsid w:val="00587B63"/>
     <w:pPr>
       <w:keepNext/>
       <w:keepLines/>
@@ -556,10 +1674,9 @@
       <w:outlineLvl w:val="0"/>
     </w:pPr>
     <w:rPr>
-      <w:rFonts w:asciiTheme="majorHAnsi" w:eastAsiaTheme="majorEastAsia" w:hAnsiTheme="majorHAnsi" w:cstheme="majorBidi"/>
-      <w:b/>
+      <w:rFonts w:ascii="Century Gothic" w:eastAsiaTheme="majorEastAsia" w:hAnsi="Century Gothic" w:cstheme="majorBidi"/>
       <w:bCs/>
-      <w:color w:val="365F91" w:themeColor="accent1" w:themeShade="BF"/>
+      <w:color w:val="777777"/>
       <w:sz w:val="28"/>
       <w:szCs w:val="28"/>
     </w:rPr>
@@ -572,7 +1689,7 @@
     <w:uiPriority w:val="9"/>
     <w:unhideWhenUsed/>
     <w:qFormat/>
-    <w:rsid w:val="00AE654C"/>
+    <w:rsid w:val="00587B63"/>
     <w:pPr>
       <w:keepNext/>
       <w:keepLines/>
@@ -580,12 +1697,32 @@
       <w:outlineLvl w:val="1"/>
     </w:pPr>
     <w:rPr>
-      <w:rFonts w:asciiTheme="majorHAnsi" w:eastAsiaTheme="majorEastAsia" w:hAnsiTheme="majorHAnsi" w:cstheme="majorBidi"/>
-      <w:b/>
+      <w:rFonts w:ascii="Century Gothic" w:eastAsiaTheme="majorEastAsia" w:hAnsi="Century Gothic" w:cstheme="majorBidi"/>
       <w:bCs/>
-      <w:color w:val="4F81BD" w:themeColor="accent1"/>
+      <w:color w:val="777777"/>
       <w:sz w:val="26"/>
       <w:szCs w:val="26"/>
+    </w:rPr>
+  </w:style>
+  <w:style w:type="paragraph" w:styleId="Titre3">
+    <w:name w:val="heading 3"/>
+    <w:basedOn w:val="Normal"/>
+    <w:next w:val="Normal"/>
+    <w:link w:val="Titre3Car"/>
+    <w:uiPriority w:val="9"/>
+    <w:unhideWhenUsed/>
+    <w:qFormat/>
+    <w:rsid w:val="00587B63"/>
+    <w:pPr>
+      <w:keepNext/>
+      <w:keepLines/>
+      <w:spacing w:before="200" w:after="0"/>
+      <w:outlineLvl w:val="2"/>
+    </w:pPr>
+    <w:rPr>
+      <w:rFonts w:ascii="Century Gothic" w:eastAsiaTheme="majorEastAsia" w:hAnsi="Century Gothic" w:cstheme="majorBidi"/>
+      <w:bCs/>
+      <w:color w:val="7F7F7F" w:themeColor="text1" w:themeTint="80"/>
     </w:rPr>
   </w:style>
   <w:style w:type="character" w:default="1" w:styleId="Policepardfaut">
@@ -636,12 +1773,11 @@
     <w:basedOn w:val="Policepardfaut"/>
     <w:link w:val="Titre1"/>
     <w:uiPriority w:val="9"/>
-    <w:rsid w:val="00AE654C"/>
-    <w:rPr>
-      <w:rFonts w:asciiTheme="majorHAnsi" w:eastAsiaTheme="majorEastAsia" w:hAnsiTheme="majorHAnsi" w:cstheme="majorBidi"/>
-      <w:b/>
+    <w:rsid w:val="00587B63"/>
+    <w:rPr>
+      <w:rFonts w:ascii="Century Gothic" w:eastAsiaTheme="majorEastAsia" w:hAnsi="Century Gothic" w:cstheme="majorBidi"/>
       <w:bCs/>
-      <w:color w:val="365F91" w:themeColor="accent1" w:themeShade="BF"/>
+      <w:color w:val="777777"/>
       <w:sz w:val="28"/>
       <w:szCs w:val="28"/>
     </w:rPr>
@@ -651,14 +1787,155 @@
     <w:basedOn w:val="Policepardfaut"/>
     <w:link w:val="Titre2"/>
     <w:uiPriority w:val="9"/>
-    <w:rsid w:val="00AE654C"/>
-    <w:rPr>
-      <w:rFonts w:asciiTheme="majorHAnsi" w:eastAsiaTheme="majorEastAsia" w:hAnsiTheme="majorHAnsi" w:cstheme="majorBidi"/>
+    <w:rsid w:val="00587B63"/>
+    <w:rPr>
+      <w:rFonts w:ascii="Century Gothic" w:eastAsiaTheme="majorEastAsia" w:hAnsi="Century Gothic" w:cstheme="majorBidi"/>
+      <w:bCs/>
+      <w:color w:val="777777"/>
+      <w:sz w:val="26"/>
+      <w:szCs w:val="26"/>
+    </w:rPr>
+  </w:style>
+  <w:style w:type="paragraph" w:styleId="Textedebulles">
+    <w:name w:val="Balloon Text"/>
+    <w:basedOn w:val="Normal"/>
+    <w:link w:val="TextedebullesCar"/>
+    <w:uiPriority w:val="99"/>
+    <w:semiHidden/>
+    <w:unhideWhenUsed/>
+    <w:rsid w:val="009E7D63"/>
+    <w:pPr>
+      <w:spacing w:after="0" w:line="240" w:lineRule="auto"/>
+    </w:pPr>
+    <w:rPr>
+      <w:rFonts w:ascii="Tahoma" w:hAnsi="Tahoma" w:cs="Tahoma"/>
+      <w:sz w:val="16"/>
+      <w:szCs w:val="16"/>
+    </w:rPr>
+  </w:style>
+  <w:style w:type="character" w:customStyle="1" w:styleId="TextedebullesCar">
+    <w:name w:val="Texte de bulles Car"/>
+    <w:basedOn w:val="Policepardfaut"/>
+    <w:link w:val="Textedebulles"/>
+    <w:uiPriority w:val="99"/>
+    <w:semiHidden/>
+    <w:rsid w:val="009E7D63"/>
+    <w:rPr>
+      <w:rFonts w:ascii="Tahoma" w:hAnsi="Tahoma" w:cs="Tahoma"/>
+      <w:sz w:val="16"/>
+      <w:szCs w:val="16"/>
+    </w:rPr>
+  </w:style>
+  <w:style w:type="character" w:customStyle="1" w:styleId="Titre3Car">
+    <w:name w:val="Titre 3 Car"/>
+    <w:basedOn w:val="Policepardfaut"/>
+    <w:link w:val="Titre3"/>
+    <w:uiPriority w:val="9"/>
+    <w:rsid w:val="00587B63"/>
+    <w:rPr>
+      <w:rFonts w:ascii="Century Gothic" w:eastAsiaTheme="majorEastAsia" w:hAnsi="Century Gothic" w:cstheme="majorBidi"/>
+      <w:bCs/>
+      <w:color w:val="7F7F7F" w:themeColor="text1" w:themeTint="80"/>
+    </w:rPr>
+  </w:style>
+  <w:style w:type="paragraph" w:styleId="Paragraphedeliste">
+    <w:name w:val="List Paragraph"/>
+    <w:basedOn w:val="Normal"/>
+    <w:uiPriority w:val="34"/>
+    <w:qFormat/>
+    <w:rsid w:val="00587B63"/>
+    <w:pPr>
+      <w:ind w:left="720"/>
+      <w:contextualSpacing/>
+    </w:pPr>
+  </w:style>
+  <w:style w:type="paragraph" w:styleId="Lgende">
+    <w:name w:val="caption"/>
+    <w:basedOn w:val="Normal"/>
+    <w:next w:val="Normal"/>
+    <w:uiPriority w:val="35"/>
+    <w:unhideWhenUsed/>
+    <w:qFormat/>
+    <w:rsid w:val="00544EA2"/>
+    <w:pPr>
+      <w:spacing w:line="240" w:lineRule="auto"/>
+    </w:pPr>
+    <w:rPr>
       <w:b/>
       <w:bCs/>
-      <w:color w:val="4F81BD" w:themeColor="accent1"/>
-      <w:sz w:val="26"/>
-      <w:szCs w:val="26"/>
+      <w:color w:val="595959" w:themeColor="text1" w:themeTint="A6"/>
+      <w:sz w:val="18"/>
+      <w:szCs w:val="18"/>
+    </w:rPr>
+  </w:style>
+  <w:style w:type="character" w:styleId="Marquedecommentaire">
+    <w:name w:val="annotation reference"/>
+    <w:basedOn w:val="Policepardfaut"/>
+    <w:uiPriority w:val="99"/>
+    <w:semiHidden/>
+    <w:unhideWhenUsed/>
+    <w:rsid w:val="006A00F8"/>
+    <w:rPr>
+      <w:sz w:val="16"/>
+      <w:szCs w:val="16"/>
+    </w:rPr>
+  </w:style>
+  <w:style w:type="paragraph" w:styleId="Commentaire">
+    <w:name w:val="annotation text"/>
+    <w:basedOn w:val="Normal"/>
+    <w:link w:val="CommentaireCar"/>
+    <w:uiPriority w:val="99"/>
+    <w:semiHidden/>
+    <w:unhideWhenUsed/>
+    <w:rsid w:val="006A00F8"/>
+    <w:pPr>
+      <w:spacing w:line="240" w:lineRule="auto"/>
+    </w:pPr>
+    <w:rPr>
+      <w:sz w:val="20"/>
+      <w:szCs w:val="20"/>
+    </w:rPr>
+  </w:style>
+  <w:style w:type="character" w:customStyle="1" w:styleId="CommentaireCar">
+    <w:name w:val="Commentaire Car"/>
+    <w:basedOn w:val="Policepardfaut"/>
+    <w:link w:val="Commentaire"/>
+    <w:uiPriority w:val="99"/>
+    <w:semiHidden/>
+    <w:rsid w:val="006A00F8"/>
+    <w:rPr>
+      <w:rFonts w:ascii="Lucida Bright" w:hAnsi="Lucida Bright"/>
+      <w:sz w:val="20"/>
+      <w:szCs w:val="20"/>
+    </w:rPr>
+  </w:style>
+  <w:style w:type="paragraph" w:styleId="Objetducommentaire">
+    <w:name w:val="annotation subject"/>
+    <w:basedOn w:val="Commentaire"/>
+    <w:next w:val="Commentaire"/>
+    <w:link w:val="ObjetducommentaireCar"/>
+    <w:uiPriority w:val="99"/>
+    <w:semiHidden/>
+    <w:unhideWhenUsed/>
+    <w:rsid w:val="006A00F8"/>
+    <w:rPr>
+      <w:b/>
+      <w:bCs/>
+    </w:rPr>
+  </w:style>
+  <w:style w:type="character" w:customStyle="1" w:styleId="ObjetducommentaireCar">
+    <w:name w:val="Objet du commentaire Car"/>
+    <w:basedOn w:val="CommentaireCar"/>
+    <w:link w:val="Objetducommentaire"/>
+    <w:uiPriority w:val="99"/>
+    <w:semiHidden/>
+    <w:rsid w:val="006A00F8"/>
+    <w:rPr>
+      <w:rFonts w:ascii="Lucida Bright" w:hAnsi="Lucida Bright"/>
+      <w:b/>
+      <w:bCs/>
+      <w:sz w:val="20"/>
+      <w:szCs w:val="20"/>
     </w:rPr>
   </w:style>
 </w:styles>
@@ -838,7 +2115,7 @@
     <w:link w:val="Titre1Car"/>
     <w:uiPriority w:val="9"/>
     <w:qFormat/>
-    <w:rsid w:val="00AE654C"/>
+    <w:rsid w:val="00587B63"/>
     <w:pPr>
       <w:keepNext/>
       <w:keepLines/>
@@ -846,10 +2123,9 @@
       <w:outlineLvl w:val="0"/>
     </w:pPr>
     <w:rPr>
-      <w:rFonts w:asciiTheme="majorHAnsi" w:eastAsiaTheme="majorEastAsia" w:hAnsiTheme="majorHAnsi" w:cstheme="majorBidi"/>
-      <w:b/>
+      <w:rFonts w:ascii="Century Gothic" w:eastAsiaTheme="majorEastAsia" w:hAnsi="Century Gothic" w:cstheme="majorBidi"/>
       <w:bCs/>
-      <w:color w:val="365F91" w:themeColor="accent1" w:themeShade="BF"/>
+      <w:color w:val="777777"/>
       <w:sz w:val="28"/>
       <w:szCs w:val="28"/>
     </w:rPr>
@@ -862,7 +2138,7 @@
     <w:uiPriority w:val="9"/>
     <w:unhideWhenUsed/>
     <w:qFormat/>
-    <w:rsid w:val="00AE654C"/>
+    <w:rsid w:val="00587B63"/>
     <w:pPr>
       <w:keepNext/>
       <w:keepLines/>
@@ -870,12 +2146,32 @@
       <w:outlineLvl w:val="1"/>
     </w:pPr>
     <w:rPr>
-      <w:rFonts w:asciiTheme="majorHAnsi" w:eastAsiaTheme="majorEastAsia" w:hAnsiTheme="majorHAnsi" w:cstheme="majorBidi"/>
-      <w:b/>
+      <w:rFonts w:ascii="Century Gothic" w:eastAsiaTheme="majorEastAsia" w:hAnsi="Century Gothic" w:cstheme="majorBidi"/>
       <w:bCs/>
-      <w:color w:val="4F81BD" w:themeColor="accent1"/>
+      <w:color w:val="777777"/>
       <w:sz w:val="26"/>
       <w:szCs w:val="26"/>
+    </w:rPr>
+  </w:style>
+  <w:style w:type="paragraph" w:styleId="Titre3">
+    <w:name w:val="heading 3"/>
+    <w:basedOn w:val="Normal"/>
+    <w:next w:val="Normal"/>
+    <w:link w:val="Titre3Car"/>
+    <w:uiPriority w:val="9"/>
+    <w:unhideWhenUsed/>
+    <w:qFormat/>
+    <w:rsid w:val="00587B63"/>
+    <w:pPr>
+      <w:keepNext/>
+      <w:keepLines/>
+      <w:spacing w:before="200" w:after="0"/>
+      <w:outlineLvl w:val="2"/>
+    </w:pPr>
+    <w:rPr>
+      <w:rFonts w:ascii="Century Gothic" w:eastAsiaTheme="majorEastAsia" w:hAnsi="Century Gothic" w:cstheme="majorBidi"/>
+      <w:bCs/>
+      <w:color w:val="7F7F7F" w:themeColor="text1" w:themeTint="80"/>
     </w:rPr>
   </w:style>
   <w:style w:type="character" w:default="1" w:styleId="Policepardfaut">
@@ -926,12 +2222,11 @@
     <w:basedOn w:val="Policepardfaut"/>
     <w:link w:val="Titre1"/>
     <w:uiPriority w:val="9"/>
-    <w:rsid w:val="00AE654C"/>
-    <w:rPr>
-      <w:rFonts w:asciiTheme="majorHAnsi" w:eastAsiaTheme="majorEastAsia" w:hAnsiTheme="majorHAnsi" w:cstheme="majorBidi"/>
-      <w:b/>
+    <w:rsid w:val="00587B63"/>
+    <w:rPr>
+      <w:rFonts w:ascii="Century Gothic" w:eastAsiaTheme="majorEastAsia" w:hAnsi="Century Gothic" w:cstheme="majorBidi"/>
       <w:bCs/>
-      <w:color w:val="365F91" w:themeColor="accent1" w:themeShade="BF"/>
+      <w:color w:val="777777"/>
       <w:sz w:val="28"/>
       <w:szCs w:val="28"/>
     </w:rPr>
@@ -941,14 +2236,155 @@
     <w:basedOn w:val="Policepardfaut"/>
     <w:link w:val="Titre2"/>
     <w:uiPriority w:val="9"/>
-    <w:rsid w:val="00AE654C"/>
-    <w:rPr>
-      <w:rFonts w:asciiTheme="majorHAnsi" w:eastAsiaTheme="majorEastAsia" w:hAnsiTheme="majorHAnsi" w:cstheme="majorBidi"/>
+    <w:rsid w:val="00587B63"/>
+    <w:rPr>
+      <w:rFonts w:ascii="Century Gothic" w:eastAsiaTheme="majorEastAsia" w:hAnsi="Century Gothic" w:cstheme="majorBidi"/>
+      <w:bCs/>
+      <w:color w:val="777777"/>
+      <w:sz w:val="26"/>
+      <w:szCs w:val="26"/>
+    </w:rPr>
+  </w:style>
+  <w:style w:type="paragraph" w:styleId="Textedebulles">
+    <w:name w:val="Balloon Text"/>
+    <w:basedOn w:val="Normal"/>
+    <w:link w:val="TextedebullesCar"/>
+    <w:uiPriority w:val="99"/>
+    <w:semiHidden/>
+    <w:unhideWhenUsed/>
+    <w:rsid w:val="009E7D63"/>
+    <w:pPr>
+      <w:spacing w:after="0" w:line="240" w:lineRule="auto"/>
+    </w:pPr>
+    <w:rPr>
+      <w:rFonts w:ascii="Tahoma" w:hAnsi="Tahoma" w:cs="Tahoma"/>
+      <w:sz w:val="16"/>
+      <w:szCs w:val="16"/>
+    </w:rPr>
+  </w:style>
+  <w:style w:type="character" w:customStyle="1" w:styleId="TextedebullesCar">
+    <w:name w:val="Texte de bulles Car"/>
+    <w:basedOn w:val="Policepardfaut"/>
+    <w:link w:val="Textedebulles"/>
+    <w:uiPriority w:val="99"/>
+    <w:semiHidden/>
+    <w:rsid w:val="009E7D63"/>
+    <w:rPr>
+      <w:rFonts w:ascii="Tahoma" w:hAnsi="Tahoma" w:cs="Tahoma"/>
+      <w:sz w:val="16"/>
+      <w:szCs w:val="16"/>
+    </w:rPr>
+  </w:style>
+  <w:style w:type="character" w:customStyle="1" w:styleId="Titre3Car">
+    <w:name w:val="Titre 3 Car"/>
+    <w:basedOn w:val="Policepardfaut"/>
+    <w:link w:val="Titre3"/>
+    <w:uiPriority w:val="9"/>
+    <w:rsid w:val="00587B63"/>
+    <w:rPr>
+      <w:rFonts w:ascii="Century Gothic" w:eastAsiaTheme="majorEastAsia" w:hAnsi="Century Gothic" w:cstheme="majorBidi"/>
+      <w:bCs/>
+      <w:color w:val="7F7F7F" w:themeColor="text1" w:themeTint="80"/>
+    </w:rPr>
+  </w:style>
+  <w:style w:type="paragraph" w:styleId="Paragraphedeliste">
+    <w:name w:val="List Paragraph"/>
+    <w:basedOn w:val="Normal"/>
+    <w:uiPriority w:val="34"/>
+    <w:qFormat/>
+    <w:rsid w:val="00587B63"/>
+    <w:pPr>
+      <w:ind w:left="720"/>
+      <w:contextualSpacing/>
+    </w:pPr>
+  </w:style>
+  <w:style w:type="paragraph" w:styleId="Lgende">
+    <w:name w:val="caption"/>
+    <w:basedOn w:val="Normal"/>
+    <w:next w:val="Normal"/>
+    <w:uiPriority w:val="35"/>
+    <w:unhideWhenUsed/>
+    <w:qFormat/>
+    <w:rsid w:val="00544EA2"/>
+    <w:pPr>
+      <w:spacing w:line="240" w:lineRule="auto"/>
+    </w:pPr>
+    <w:rPr>
       <w:b/>
       <w:bCs/>
-      <w:color w:val="4F81BD" w:themeColor="accent1"/>
-      <w:sz w:val="26"/>
-      <w:szCs w:val="26"/>
+      <w:color w:val="595959" w:themeColor="text1" w:themeTint="A6"/>
+      <w:sz w:val="18"/>
+      <w:szCs w:val="18"/>
+    </w:rPr>
+  </w:style>
+  <w:style w:type="character" w:styleId="Marquedecommentaire">
+    <w:name w:val="annotation reference"/>
+    <w:basedOn w:val="Policepardfaut"/>
+    <w:uiPriority w:val="99"/>
+    <w:semiHidden/>
+    <w:unhideWhenUsed/>
+    <w:rsid w:val="006A00F8"/>
+    <w:rPr>
+      <w:sz w:val="16"/>
+      <w:szCs w:val="16"/>
+    </w:rPr>
+  </w:style>
+  <w:style w:type="paragraph" w:styleId="Commentaire">
+    <w:name w:val="annotation text"/>
+    <w:basedOn w:val="Normal"/>
+    <w:link w:val="CommentaireCar"/>
+    <w:uiPriority w:val="99"/>
+    <w:semiHidden/>
+    <w:unhideWhenUsed/>
+    <w:rsid w:val="006A00F8"/>
+    <w:pPr>
+      <w:spacing w:line="240" w:lineRule="auto"/>
+    </w:pPr>
+    <w:rPr>
+      <w:sz w:val="20"/>
+      <w:szCs w:val="20"/>
+    </w:rPr>
+  </w:style>
+  <w:style w:type="character" w:customStyle="1" w:styleId="CommentaireCar">
+    <w:name w:val="Commentaire Car"/>
+    <w:basedOn w:val="Policepardfaut"/>
+    <w:link w:val="Commentaire"/>
+    <w:uiPriority w:val="99"/>
+    <w:semiHidden/>
+    <w:rsid w:val="006A00F8"/>
+    <w:rPr>
+      <w:rFonts w:ascii="Lucida Bright" w:hAnsi="Lucida Bright"/>
+      <w:sz w:val="20"/>
+      <w:szCs w:val="20"/>
+    </w:rPr>
+  </w:style>
+  <w:style w:type="paragraph" w:styleId="Objetducommentaire">
+    <w:name w:val="annotation subject"/>
+    <w:basedOn w:val="Commentaire"/>
+    <w:next w:val="Commentaire"/>
+    <w:link w:val="ObjetducommentaireCar"/>
+    <w:uiPriority w:val="99"/>
+    <w:semiHidden/>
+    <w:unhideWhenUsed/>
+    <w:rsid w:val="006A00F8"/>
+    <w:rPr>
+      <w:b/>
+      <w:bCs/>
+    </w:rPr>
+  </w:style>
+  <w:style w:type="character" w:customStyle="1" w:styleId="ObjetducommentaireCar">
+    <w:name w:val="Objet du commentaire Car"/>
+    <w:basedOn w:val="CommentaireCar"/>
+    <w:link w:val="Objetducommentaire"/>
+    <w:uiPriority w:val="99"/>
+    <w:semiHidden/>
+    <w:rsid w:val="006A00F8"/>
+    <w:rPr>
+      <w:rFonts w:ascii="Lucida Bright" w:hAnsi="Lucida Bright"/>
+      <w:b/>
+      <w:bCs/>
+      <w:sz w:val="20"/>
+      <w:szCs w:val="20"/>
     </w:rPr>
   </w:style>
 </w:styles>

</xml_diff>